<commit_message>
done some cisco labs
</commit_message>
<xml_diff>
--- a/4 курс/7 сем/crypto/lab5/ЛР5_Громов_ИКТЗ-83.docx
+++ b/4 курс/7 сем/crypto/lab5/ЛР5_Громов_ИКТЗ-83.docx
@@ -1,6 +1,6 @@
 
 <file path=word/document.xml><?xml version="1.0" encoding="utf-8"?>
-<w:document xmlns:wpc="http://schemas.microsoft.com/office/word/2010/wordprocessingCanvas" xmlns:cx="http://schemas.microsoft.com/office/drawing/2014/chartex" xmlns:cx1="http://schemas.microsoft.com/office/drawing/2015/9/8/chartex" xmlns:mc="http://schemas.openxmlformats.org/markup-compatibility/2006" xmlns:o="urn:schemas-microsoft-com:office:office" xmlns:r="http://schemas.openxmlformats.org/officeDocument/2006/relationships" xmlns:m="http://schemas.openxmlformats.org/officeDocument/2006/math" xmlns:v="urn:schemas-microsoft-com:vml" xmlns:wp14="http://schemas.microsoft.com/office/word/2010/wordprocessingDrawing" xmlns:wp="http://schemas.openxmlformats.org/drawingml/2006/wordprocessingDrawing" xmlns:w10="urn:schemas-microsoft-com:office:word" xmlns:w="http://schemas.openxmlformats.org/wordprocessingml/2006/main" xmlns:w14="http://schemas.microsoft.com/office/word/2010/wordml" xmlns:w15="http://schemas.microsoft.com/office/word/2012/wordml" xmlns:w16se="http://schemas.microsoft.com/office/word/2015/wordml/symex" xmlns:wpg="http://schemas.microsoft.com/office/word/2010/wordprocessingGroup" xmlns:wpi="http://schemas.microsoft.com/office/word/2010/wordprocessingInk" xmlns:wne="http://schemas.microsoft.com/office/word/2006/wordml" xmlns:wps="http://schemas.microsoft.com/office/word/2010/wordprocessingShape" mc:Ignorable="w14 w15 w16se wp14">
+<w:document xmlns:wpc="http://schemas.microsoft.com/office/word/2010/wordprocessingCanvas" xmlns:mo="http://schemas.microsoft.com/office/mac/office/2008/main" xmlns:mc="http://schemas.openxmlformats.org/markup-compatibility/2006" xmlns:mv="urn:schemas-microsoft-com:mac:vml" xmlns:o="urn:schemas-microsoft-com:office:office" xmlns:r="http://schemas.openxmlformats.org/officeDocument/2006/relationships" xmlns:m="http://schemas.openxmlformats.org/officeDocument/2006/math" xmlns:v="urn:schemas-microsoft-com:vml" xmlns:wp14="http://schemas.microsoft.com/office/word/2010/wordprocessingDrawing" xmlns:wp="http://schemas.openxmlformats.org/drawingml/2006/wordprocessingDrawing" xmlns:w10="urn:schemas-microsoft-com:office:word" xmlns:w="http://schemas.openxmlformats.org/wordprocessingml/2006/main" xmlns:w14="http://schemas.microsoft.com/office/word/2010/wordml" xmlns:w15="http://schemas.microsoft.com/office/word/2012/wordml" xmlns:wpg="http://schemas.microsoft.com/office/word/2010/wordprocessingGroup" xmlns:wpi="http://schemas.microsoft.com/office/word/2010/wordprocessingInk" xmlns:wne="http://schemas.microsoft.com/office/word/2006/wordml" xmlns:wps="http://schemas.microsoft.com/office/word/2010/wordprocessingShape" mc:Ignorable="w14 w15 wp14">
   <w:body>
     <w:p>
       <w:pPr>
@@ -307,16 +307,7 @@
           <w:sz w:val="28"/>
           <w:szCs w:val="28"/>
         </w:rPr>
-        <w:t>4</w:t>
-      </w:r>
-      <w:r>
-        <w:rPr>
-          <w:b/>
-          <w:bCs/>
-          <w:sz w:val="28"/>
-          <w:szCs w:val="28"/>
-        </w:rPr>
-        <w:t xml:space="preserve"> вариант</w:t>
+        <w:t>4 вариант</w:t>
       </w:r>
     </w:p>
     <w:p>
@@ -445,21 +436,7 @@
           <w:sz w:val="28"/>
           <w:szCs w:val="28"/>
         </w:rPr>
-        <w:t xml:space="preserve"> </w:t>
-      </w:r>
-      <w:r>
-        <w:rPr>
-          <w:sz w:val="28"/>
-          <w:szCs w:val="28"/>
-        </w:rPr>
-        <w:t>Громов А. А</w:t>
-      </w:r>
-      <w:r>
-        <w:rPr>
-          <w:sz w:val="28"/>
-          <w:szCs w:val="28"/>
-        </w:rPr>
-        <w:t>.</w:t>
+        <w:t xml:space="preserve"> Громов А. А.</w:t>
       </w:r>
     </w:p>
     <w:p>
@@ -721,25 +698,7 @@
           <w:sz w:val="28"/>
           <w:szCs w:val="28"/>
         </w:rPr>
-        <w:t xml:space="preserve"> Изучить влияние параметров и способов проектирования криптосистемы РША на возможность ее </w:t>
-      </w:r>
-      <w:proofErr w:type="spellStart"/>
-      <w:r>
-        <w:rPr>
-          <w:rFonts w:ascii="Times New Roman" w:hAnsi="Times New Roman" w:cs="Times New Roman"/>
-          <w:sz w:val="28"/>
-          <w:szCs w:val="28"/>
-        </w:rPr>
-        <w:t>криптоанализа</w:t>
-      </w:r>
-      <w:proofErr w:type="spellEnd"/>
-      <w:r>
-        <w:rPr>
-          <w:rFonts w:ascii="Times New Roman" w:hAnsi="Times New Roman" w:cs="Times New Roman"/>
-          <w:sz w:val="28"/>
-          <w:szCs w:val="28"/>
-        </w:rPr>
-        <w:t xml:space="preserve">, используя побочные атак, а также закрепить знания, полученные на лекциях курса «Основы </w:t>
+        <w:t xml:space="preserve"> Изучить влияние параметров и способов проектирования криптосистемы РША на возможность ее криптоанализа, используя побочные атак, а также закрепить знания, полученные на лекциях курса «Основы </w:t>
       </w:r>
       <w:r>
         <w:rPr>
@@ -913,12 +872,13 @@
       <w:r>
         <w:rPr>
           <w:rFonts w:ascii="Times New Roman" w:hAnsi="Times New Roman" w:cs="Times New Roman"/>
-          <w:sz w:val="28"/>
-          <w:szCs w:val="28"/>
-          <w:lang w:val="en-US"/>
+          <w:noProof/>
+          <w:sz w:val="28"/>
+          <w:szCs w:val="28"/>
+          <w:lang w:eastAsia="ru-RU"/>
         </w:rPr>
         <w:drawing>
-          <wp:inline distT="0" distB="0" distL="0" distR="0" wp14:anchorId="2B2314EE" wp14:editId="239B876D">
+          <wp:inline distT="0" distB="0" distL="0" distR="0" wp14:anchorId="6DECAF9A" wp14:editId="2C19A8B9">
             <wp:extent cx="2828925" cy="913436"/>
             <wp:effectExtent l="0" t="0" r="0" b="1270"/>
             <wp:docPr id="1" name="Рисунок 1"/>
@@ -990,11 +950,13 @@
       <w:r>
         <w:rPr>
           <w:rFonts w:ascii="Times New Roman" w:hAnsi="Times New Roman" w:cs="Times New Roman"/>
-          <w:sz w:val="28"/>
-          <w:szCs w:val="28"/>
+          <w:noProof/>
+          <w:sz w:val="28"/>
+          <w:szCs w:val="28"/>
+          <w:lang w:eastAsia="ru-RU"/>
         </w:rPr>
         <w:drawing>
-          <wp:inline distT="0" distB="0" distL="0" distR="0" wp14:anchorId="654CA638" wp14:editId="4834DD85">
+          <wp:inline distT="0" distB="0" distL="0" distR="0" wp14:anchorId="6F6A8BC2" wp14:editId="65808769">
             <wp:extent cx="2790825" cy="1344732"/>
             <wp:effectExtent l="0" t="0" r="0" b="8255"/>
             <wp:docPr id="5" name="Рисунок 5"/>
@@ -1066,11 +1028,13 @@
       <w:r>
         <w:rPr>
           <w:rFonts w:ascii="Times New Roman" w:hAnsi="Times New Roman" w:cs="Times New Roman"/>
-          <w:sz w:val="28"/>
-          <w:szCs w:val="28"/>
+          <w:noProof/>
+          <w:sz w:val="28"/>
+          <w:szCs w:val="28"/>
+          <w:lang w:eastAsia="ru-RU"/>
         </w:rPr>
         <w:drawing>
-          <wp:inline distT="0" distB="0" distL="0" distR="0" wp14:anchorId="6E0B0C99" wp14:editId="4BD51976">
+          <wp:inline distT="0" distB="0" distL="0" distR="0" wp14:anchorId="0ED7C3C1" wp14:editId="067D7937">
             <wp:extent cx="2743200" cy="606669"/>
             <wp:effectExtent l="0" t="0" r="0" b="3175"/>
             <wp:docPr id="7" name="Рисунок 7"/>
@@ -1142,11 +1106,13 @@
       <w:r>
         <w:rPr>
           <w:rFonts w:ascii="Times New Roman" w:hAnsi="Times New Roman" w:cs="Times New Roman"/>
-          <w:sz w:val="28"/>
-          <w:szCs w:val="28"/>
+          <w:noProof/>
+          <w:sz w:val="28"/>
+          <w:szCs w:val="28"/>
+          <w:lang w:eastAsia="ru-RU"/>
         </w:rPr>
         <w:drawing>
-          <wp:inline distT="0" distB="0" distL="0" distR="0" wp14:anchorId="75119547" wp14:editId="02BC5F90">
+          <wp:inline distT="0" distB="0" distL="0" distR="0" wp14:anchorId="169FEC01" wp14:editId="102D9E9C">
             <wp:extent cx="2571750" cy="479051"/>
             <wp:effectExtent l="0" t="0" r="0" b="0"/>
             <wp:docPr id="8" name="Рисунок 8"/>
@@ -2317,23 +2283,7 @@
           <w:sz w:val="28"/>
           <w:szCs w:val="28"/>
         </w:rPr>
-        <w:t xml:space="preserve">Общее решение системы сравнений: </w:t>
-      </w:r>
-      <w:r>
-        <w:rPr>
-          <w:rFonts w:ascii="Times New Roman" w:hAnsi="Times New Roman" w:cs="Times New Roman"/>
-          <w:sz w:val="28"/>
-          <w:szCs w:val="28"/>
-        </w:rPr>
-        <w:t>116600492339864</w:t>
-      </w:r>
-      <w:r>
-        <w:rPr>
-          <w:rFonts w:ascii="Times New Roman" w:hAnsi="Times New Roman" w:cs="Times New Roman"/>
-          <w:sz w:val="28"/>
-          <w:szCs w:val="28"/>
-        </w:rPr>
-        <w:t>,</w:t>
+        <w:t>Общее решение системы сравнений: 116600492339864,</w:t>
       </w:r>
     </w:p>
     <w:p>
@@ -2353,23 +2303,7 @@
           <w:sz w:val="28"/>
           <w:szCs w:val="28"/>
         </w:rPr>
-        <w:t xml:space="preserve">Кубический корень из общего решения: </w:t>
-      </w:r>
-      <w:r>
-        <w:rPr>
-          <w:rFonts w:ascii="Times New Roman" w:hAnsi="Times New Roman" w:cs="Times New Roman"/>
-          <w:sz w:val="28"/>
-          <w:szCs w:val="28"/>
-        </w:rPr>
-        <w:t>48854</w:t>
-      </w:r>
-      <w:r>
-        <w:rPr>
-          <w:rFonts w:ascii="Times New Roman" w:hAnsi="Times New Roman" w:cs="Times New Roman"/>
-          <w:sz w:val="28"/>
-          <w:szCs w:val="28"/>
-        </w:rPr>
-        <w:t>.</w:t>
+        <w:t>Кубический корень из общего решения: 48854.</w:t>
       </w:r>
     </w:p>
     <w:p>
@@ -2430,11 +2364,13 @@
       <w:r>
         <w:rPr>
           <w:rFonts w:ascii="Times New Roman" w:hAnsi="Times New Roman" w:cs="Times New Roman"/>
-          <w:sz w:val="28"/>
-          <w:szCs w:val="28"/>
+          <w:noProof/>
+          <w:sz w:val="28"/>
+          <w:szCs w:val="28"/>
+          <w:lang w:eastAsia="ru-RU"/>
         </w:rPr>
         <w:drawing>
-          <wp:inline distT="0" distB="0" distL="0" distR="0" wp14:anchorId="483ABA41" wp14:editId="7B1CC76E">
+          <wp:inline distT="0" distB="0" distL="0" distR="0" wp14:anchorId="412A7BA5" wp14:editId="15D652E5">
             <wp:extent cx="2533650" cy="1978787"/>
             <wp:effectExtent l="0" t="0" r="0" b="2540"/>
             <wp:docPr id="9" name="Рисунок 9"/>
@@ -2506,11 +2442,13 @@
       <w:r>
         <w:rPr>
           <w:rFonts w:ascii="Times New Roman" w:hAnsi="Times New Roman" w:cs="Times New Roman"/>
-          <w:sz w:val="28"/>
-          <w:szCs w:val="28"/>
+          <w:noProof/>
+          <w:sz w:val="28"/>
+          <w:szCs w:val="28"/>
+          <w:lang w:eastAsia="ru-RU"/>
         </w:rPr>
         <w:drawing>
-          <wp:inline distT="0" distB="0" distL="0" distR="0" wp14:anchorId="0F84F823" wp14:editId="17E5F5CF">
+          <wp:inline distT="0" distB="0" distL="0" distR="0" wp14:anchorId="5A36C886" wp14:editId="02B79267">
             <wp:extent cx="2581275" cy="1248779"/>
             <wp:effectExtent l="0" t="0" r="0" b="8890"/>
             <wp:docPr id="10" name="Рисунок 10"/>
@@ -2582,11 +2520,13 @@
       <w:r>
         <w:rPr>
           <w:rFonts w:ascii="Times New Roman" w:hAnsi="Times New Roman" w:cs="Times New Roman"/>
-          <w:sz w:val="28"/>
-          <w:szCs w:val="28"/>
+          <w:noProof/>
+          <w:sz w:val="28"/>
+          <w:szCs w:val="28"/>
+          <w:lang w:eastAsia="ru-RU"/>
         </w:rPr>
         <w:drawing>
-          <wp:inline distT="0" distB="0" distL="0" distR="0" wp14:anchorId="1B0D8F62" wp14:editId="0221F108">
+          <wp:inline distT="0" distB="0" distL="0" distR="0" wp14:anchorId="5778251A" wp14:editId="37342C51">
             <wp:extent cx="2495550" cy="1317096"/>
             <wp:effectExtent l="0" t="0" r="0" b="0"/>
             <wp:docPr id="11" name="Рисунок 11"/>
@@ -2715,11 +2655,13 @@
       <w:r>
         <w:rPr>
           <w:rFonts w:ascii="Times New Roman" w:hAnsi="Times New Roman" w:cs="Times New Roman"/>
-          <w:sz w:val="28"/>
-          <w:szCs w:val="28"/>
+          <w:noProof/>
+          <w:sz w:val="28"/>
+          <w:szCs w:val="28"/>
+          <w:lang w:eastAsia="ru-RU"/>
         </w:rPr>
         <w:drawing>
-          <wp:inline distT="0" distB="0" distL="0" distR="0" wp14:anchorId="0BED74DE" wp14:editId="2FA92EB5">
+          <wp:inline distT="0" distB="0" distL="0" distR="0" wp14:anchorId="6794F00C" wp14:editId="57C9E748">
             <wp:extent cx="2514600" cy="1621435"/>
             <wp:effectExtent l="0" t="0" r="0" b="0"/>
             <wp:docPr id="12" name="Рисунок 12"/>
@@ -2785,11 +2727,13 @@
       <w:r>
         <w:rPr>
           <w:rFonts w:ascii="Times New Roman" w:hAnsi="Times New Roman" w:cs="Times New Roman"/>
-          <w:sz w:val="28"/>
-          <w:szCs w:val="28"/>
+          <w:noProof/>
+          <w:sz w:val="28"/>
+          <w:szCs w:val="28"/>
+          <w:lang w:eastAsia="ru-RU"/>
         </w:rPr>
         <w:drawing>
-          <wp:anchor distT="0" distB="0" distL="114300" distR="114300" simplePos="0" relativeHeight="251659264" behindDoc="0" locked="0" layoutInCell="1" allowOverlap="1" wp14:anchorId="063BE09E" wp14:editId="4224CF8F">
+          <wp:anchor distT="0" distB="0" distL="114300" distR="114300" simplePos="0" relativeHeight="251659264" behindDoc="0" locked="0" layoutInCell="1" allowOverlap="1" wp14:anchorId="77BA96B6" wp14:editId="4C34B0FD">
             <wp:simplePos x="0" y="0"/>
             <wp:positionH relativeFrom="column">
               <wp:posOffset>3291840</wp:posOffset>
@@ -2847,11 +2791,13 @@
       <w:r>
         <w:rPr>
           <w:rFonts w:ascii="Times New Roman" w:hAnsi="Times New Roman" w:cs="Times New Roman"/>
-          <w:sz w:val="28"/>
-          <w:szCs w:val="28"/>
+          <w:noProof/>
+          <w:sz w:val="28"/>
+          <w:szCs w:val="28"/>
+          <w:lang w:eastAsia="ru-RU"/>
         </w:rPr>
         <w:drawing>
-          <wp:anchor distT="0" distB="0" distL="114300" distR="114300" simplePos="0" relativeHeight="251658240" behindDoc="1" locked="0" layoutInCell="1" allowOverlap="1" wp14:anchorId="2285F110" wp14:editId="077DC40A">
+          <wp:anchor distT="0" distB="0" distL="114300" distR="114300" simplePos="0" relativeHeight="251658240" behindDoc="1" locked="0" layoutInCell="1" allowOverlap="1" wp14:anchorId="1C76B0E8" wp14:editId="106D6357">
             <wp:simplePos x="0" y="0"/>
             <wp:positionH relativeFrom="column">
               <wp:posOffset>643890</wp:posOffset>
@@ -3000,23 +2946,7 @@
           <w:sz w:val="28"/>
           <w:szCs w:val="28"/>
         </w:rPr>
-        <w:t xml:space="preserve">Шифрующая экспонента e: </w:t>
-      </w:r>
-      <w:r>
-        <w:rPr>
-          <w:rFonts w:ascii="Times New Roman" w:hAnsi="Times New Roman" w:cs="Times New Roman"/>
-          <w:sz w:val="28"/>
-          <w:szCs w:val="28"/>
-        </w:rPr>
-        <w:t>150350467</w:t>
-      </w:r>
-      <w:r>
-        <w:rPr>
-          <w:rFonts w:ascii="Times New Roman" w:hAnsi="Times New Roman" w:cs="Times New Roman"/>
-          <w:sz w:val="28"/>
-          <w:szCs w:val="28"/>
-        </w:rPr>
-        <w:t>,</w:t>
+        <w:t>Шифрующая экспонента e: 150350467,</w:t>
       </w:r>
     </w:p>
     <w:p>
@@ -3039,23 +2969,7 @@
           <w:sz w:val="28"/>
           <w:szCs w:val="28"/>
         </w:rPr>
-        <w:t xml:space="preserve">Модуль криптосистемы n: </w:t>
-      </w:r>
-      <w:r>
-        <w:rPr>
-          <w:rFonts w:ascii="Times New Roman" w:hAnsi="Times New Roman" w:cs="Times New Roman"/>
-          <w:sz w:val="28"/>
-          <w:szCs w:val="28"/>
-        </w:rPr>
-        <w:t>239480063</w:t>
-      </w:r>
-      <w:r>
-        <w:rPr>
-          <w:rFonts w:ascii="Times New Roman" w:hAnsi="Times New Roman" w:cs="Times New Roman"/>
-          <w:sz w:val="28"/>
-          <w:szCs w:val="28"/>
-        </w:rPr>
-        <w:t>,</w:t>
+        <w:t>Модуль криптосистемы n: 239480063,</w:t>
       </w:r>
     </w:p>
     <w:p>
@@ -3078,23 +2992,7 @@
           <w:sz w:val="28"/>
           <w:szCs w:val="28"/>
         </w:rPr>
-        <w:t xml:space="preserve">Найденная секретная экспонента: </w:t>
-      </w:r>
-      <w:r>
-        <w:rPr>
-          <w:rFonts w:ascii="Times New Roman" w:hAnsi="Times New Roman" w:cs="Times New Roman"/>
-          <w:sz w:val="28"/>
-          <w:szCs w:val="28"/>
-        </w:rPr>
-        <w:t>43</w:t>
-      </w:r>
-      <w:r>
-        <w:rPr>
-          <w:rFonts w:ascii="Times New Roman" w:hAnsi="Times New Roman" w:cs="Times New Roman"/>
-          <w:sz w:val="28"/>
-          <w:szCs w:val="28"/>
-        </w:rPr>
-        <w:t>,</w:t>
+        <w:t>Найденная секретная экспонента: 43,</w:t>
       </w:r>
     </w:p>
     <w:p>
@@ -3117,39 +3015,7 @@
           <w:sz w:val="28"/>
           <w:szCs w:val="28"/>
         </w:rPr>
-        <w:t xml:space="preserve">Найденные делители модуля: </w:t>
-      </w:r>
-      <w:r>
-        <w:rPr>
-          <w:rFonts w:ascii="Times New Roman" w:hAnsi="Times New Roman" w:cs="Times New Roman"/>
-          <w:sz w:val="28"/>
-          <w:szCs w:val="28"/>
-        </w:rPr>
-        <w:t xml:space="preserve">22271 </w:t>
-      </w:r>
-      <w:r>
-        <w:rPr>
-          <w:rFonts w:ascii="Times New Roman" w:hAnsi="Times New Roman" w:cs="Times New Roman"/>
-          <w:sz w:val="28"/>
-          <w:szCs w:val="28"/>
-        </w:rPr>
-        <w:t xml:space="preserve">и </w:t>
-      </w:r>
-      <w:r>
-        <w:rPr>
-          <w:rFonts w:ascii="Times New Roman" w:hAnsi="Times New Roman" w:cs="Times New Roman"/>
-          <w:sz w:val="28"/>
-          <w:szCs w:val="28"/>
-        </w:rPr>
-        <w:t>10753</w:t>
-      </w:r>
-      <w:r>
-        <w:rPr>
-          <w:rFonts w:ascii="Times New Roman" w:hAnsi="Times New Roman" w:cs="Times New Roman"/>
-          <w:sz w:val="28"/>
-          <w:szCs w:val="28"/>
-        </w:rPr>
-        <w:t>,</w:t>
+        <w:t>Найденные делители модуля: 22271 и 10753,</w:t>
       </w:r>
     </w:p>
     <w:p>
@@ -3172,39 +3038,7 @@
           <w:sz w:val="28"/>
           <w:szCs w:val="28"/>
         </w:rPr>
-        <w:t>i</w:t>
-      </w:r>
-      <w:r>
-        <w:rPr>
-          <w:rFonts w:ascii="Times New Roman" w:hAnsi="Times New Roman" w:cs="Times New Roman"/>
-          <w:sz w:val="28"/>
-          <w:szCs w:val="28"/>
-        </w:rPr>
-        <w:t xml:space="preserve"> = 5</w:t>
-      </w:r>
-      <w:r>
-        <w:rPr>
-          <w:rFonts w:ascii="Times New Roman" w:hAnsi="Times New Roman" w:cs="Times New Roman"/>
-          <w:sz w:val="28"/>
-          <w:szCs w:val="28"/>
-        </w:rPr>
-        <w:t>, k</w:t>
-      </w:r>
-      <w:r>
-        <w:rPr>
-          <w:rFonts w:ascii="Times New Roman" w:hAnsi="Times New Roman" w:cs="Times New Roman"/>
-          <w:sz w:val="28"/>
-          <w:szCs w:val="28"/>
-        </w:rPr>
-        <w:t xml:space="preserve"> = 27</w:t>
-      </w:r>
-      <w:r>
-        <w:rPr>
-          <w:rFonts w:ascii="Times New Roman" w:hAnsi="Times New Roman" w:cs="Times New Roman"/>
-          <w:sz w:val="28"/>
-          <w:szCs w:val="28"/>
-        </w:rPr>
-        <w:t>, g = 1.</w:t>
+        <w:t>i = 5, k = 27, g = 1.</w:t>
       </w:r>
     </w:p>
     <w:p>
@@ -3220,11 +3054,13 @@
       <w:r>
         <w:rPr>
           <w:rFonts w:ascii="Times New Roman" w:hAnsi="Times New Roman" w:cs="Times New Roman"/>
-          <w:sz w:val="28"/>
-          <w:szCs w:val="28"/>
+          <w:noProof/>
+          <w:sz w:val="28"/>
+          <w:szCs w:val="28"/>
+          <w:lang w:eastAsia="ru-RU"/>
         </w:rPr>
         <w:drawing>
-          <wp:anchor distT="0" distB="0" distL="114300" distR="114300" simplePos="0" relativeHeight="251661312" behindDoc="0" locked="0" layoutInCell="1" allowOverlap="1" wp14:anchorId="6F77FB77" wp14:editId="68F6F4FF">
+          <wp:anchor distT="0" distB="0" distL="114300" distR="114300" simplePos="0" relativeHeight="251661312" behindDoc="0" locked="0" layoutInCell="1" allowOverlap="1" wp14:anchorId="4F88B6C7" wp14:editId="4AD8D6A5">
             <wp:simplePos x="0" y="0"/>
             <wp:positionH relativeFrom="column">
               <wp:posOffset>2815590</wp:posOffset>
@@ -3282,11 +3118,13 @@
       <w:r>
         <w:rPr>
           <w:rFonts w:ascii="Times New Roman" w:hAnsi="Times New Roman" w:cs="Times New Roman"/>
-          <w:sz w:val="28"/>
-          <w:szCs w:val="28"/>
+          <w:noProof/>
+          <w:sz w:val="28"/>
+          <w:szCs w:val="28"/>
+          <w:lang w:eastAsia="ru-RU"/>
         </w:rPr>
         <w:drawing>
-          <wp:anchor distT="0" distB="0" distL="114300" distR="114300" simplePos="0" relativeHeight="251660288" behindDoc="0" locked="0" layoutInCell="1" allowOverlap="1" wp14:anchorId="3E4B1D2C" wp14:editId="62AAF9EC">
+          <wp:anchor distT="0" distB="0" distL="114300" distR="114300" simplePos="0" relativeHeight="251660288" behindDoc="0" locked="0" layoutInCell="1" allowOverlap="1" wp14:anchorId="7BAF566C" wp14:editId="10936F50">
             <wp:simplePos x="0" y="0"/>
             <wp:positionH relativeFrom="margin">
               <wp:posOffset>634365</wp:posOffset>
@@ -3387,23 +3225,7 @@
           <w:szCs w:val="28"/>
         </w:rPr>
         <w:lastRenderedPageBreak/>
-        <w:t xml:space="preserve">Шифрующая экспонента e: </w:t>
-      </w:r>
-      <w:r>
-        <w:rPr>
-          <w:rFonts w:ascii="Times New Roman" w:hAnsi="Times New Roman" w:cs="Times New Roman"/>
-          <w:sz w:val="28"/>
-          <w:szCs w:val="28"/>
-        </w:rPr>
-        <w:t>4475888621</w:t>
-      </w:r>
-      <w:r>
-        <w:rPr>
-          <w:rFonts w:ascii="Times New Roman" w:hAnsi="Times New Roman" w:cs="Times New Roman"/>
-          <w:sz w:val="28"/>
-          <w:szCs w:val="28"/>
-        </w:rPr>
-        <w:t>,</w:t>
+        <w:t>Шифрующая экспонента e: 4475888621,</w:t>
       </w:r>
     </w:p>
     <w:p>
@@ -3426,23 +3248,7 @@
           <w:sz w:val="28"/>
           <w:szCs w:val="28"/>
         </w:rPr>
-        <w:t xml:space="preserve">Модуль криптосистемы n: </w:t>
-      </w:r>
-      <w:r>
-        <w:rPr>
-          <w:rFonts w:ascii="Times New Roman" w:hAnsi="Times New Roman" w:cs="Times New Roman"/>
-          <w:sz w:val="28"/>
-          <w:szCs w:val="28"/>
-        </w:rPr>
-        <w:t>8864205949</w:t>
-      </w:r>
-      <w:r>
-        <w:rPr>
-          <w:rFonts w:ascii="Times New Roman" w:hAnsi="Times New Roman" w:cs="Times New Roman"/>
-          <w:sz w:val="28"/>
-          <w:szCs w:val="28"/>
-        </w:rPr>
-        <w:t>,</w:t>
+        <w:t>Модуль криптосистемы n: 8864205949,</w:t>
       </w:r>
     </w:p>
     <w:p>
@@ -3465,23 +3271,7 @@
           <w:sz w:val="28"/>
           <w:szCs w:val="28"/>
         </w:rPr>
-        <w:t xml:space="preserve">Найденная секретная экспонента: </w:t>
-      </w:r>
-      <w:r>
-        <w:rPr>
-          <w:rFonts w:ascii="Times New Roman" w:hAnsi="Times New Roman" w:cs="Times New Roman"/>
-          <w:sz w:val="28"/>
-          <w:szCs w:val="28"/>
-        </w:rPr>
-        <w:t>101</w:t>
-      </w:r>
-      <w:r>
-        <w:rPr>
-          <w:rFonts w:ascii="Times New Roman" w:hAnsi="Times New Roman" w:cs="Times New Roman"/>
-          <w:sz w:val="28"/>
-          <w:szCs w:val="28"/>
-        </w:rPr>
-        <w:t>,</w:t>
+        <w:t>Найденная секретная экспонента: 101,</w:t>
       </w:r>
     </w:p>
     <w:p>
@@ -3504,15 +3294,7 @@
           <w:sz w:val="28"/>
           <w:szCs w:val="28"/>
         </w:rPr>
-        <w:t xml:space="preserve">Найденные делители модуля: </w:t>
-      </w:r>
-      <w:r>
-        <w:rPr>
-          <w:rFonts w:ascii="Times New Roman" w:hAnsi="Times New Roman" w:cs="Times New Roman"/>
-          <w:sz w:val="28"/>
-          <w:szCs w:val="28"/>
-        </w:rPr>
-        <w:t xml:space="preserve">112289 и </w:t>
+        <w:t xml:space="preserve">Найденные делители модуля: 112289 и </w:t>
       </w:r>
       <w:r>
         <w:rPr>
@@ -3728,11 +3510,13 @@
       <w:r>
         <w:rPr>
           <w:rFonts w:ascii="Times New Roman" w:hAnsi="Times New Roman" w:cs="Times New Roman"/>
-          <w:sz w:val="28"/>
-          <w:szCs w:val="28"/>
+          <w:noProof/>
+          <w:sz w:val="28"/>
+          <w:szCs w:val="28"/>
+          <w:lang w:eastAsia="ru-RU"/>
         </w:rPr>
         <w:drawing>
-          <wp:inline distT="0" distB="0" distL="0" distR="0" wp14:anchorId="4AB49197" wp14:editId="5EF7207C">
+          <wp:inline distT="0" distB="0" distL="0" distR="0" wp14:anchorId="03221021" wp14:editId="4CD18114">
             <wp:extent cx="1790700" cy="2632329"/>
             <wp:effectExtent l="0" t="0" r="0" b="0"/>
             <wp:docPr id="17" name="Рисунок 17"/>
@@ -3823,12 +3607,13 @@
       <w:r>
         <w:rPr>
           <w:rFonts w:ascii="Times New Roman" w:hAnsi="Times New Roman" w:cs="Times New Roman"/>
-          <w:sz w:val="28"/>
-          <w:szCs w:val="28"/>
-          <w:lang w:val="en-US"/>
+          <w:noProof/>
+          <w:sz w:val="28"/>
+          <w:szCs w:val="28"/>
+          <w:lang w:eastAsia="ru-RU"/>
         </w:rPr>
         <w:drawing>
-          <wp:inline distT="0" distB="0" distL="0" distR="0" wp14:anchorId="64161DCF" wp14:editId="09D54E30">
+          <wp:inline distT="0" distB="0" distL="0" distR="0" wp14:anchorId="1C51B3DD" wp14:editId="056DD65E">
             <wp:extent cx="3086100" cy="466065"/>
             <wp:effectExtent l="0" t="0" r="0" b="0"/>
             <wp:docPr id="18" name="Рисунок 18"/>
@@ -3880,12 +3665,13 @@
       <w:r>
         <w:rPr>
           <w:rFonts w:ascii="Times New Roman" w:hAnsi="Times New Roman" w:cs="Times New Roman"/>
-          <w:sz w:val="28"/>
-          <w:szCs w:val="28"/>
-          <w:lang w:val="en-US"/>
+          <w:noProof/>
+          <w:sz w:val="28"/>
+          <w:szCs w:val="28"/>
+          <w:lang w:eastAsia="ru-RU"/>
         </w:rPr>
         <w:drawing>
-          <wp:inline distT="0" distB="0" distL="0" distR="0" wp14:anchorId="00A41838" wp14:editId="7785E0D3">
+          <wp:inline distT="0" distB="0" distL="0" distR="0" wp14:anchorId="61C586A6" wp14:editId="71CB787A">
             <wp:extent cx="3111500" cy="476250"/>
             <wp:effectExtent l="0" t="0" r="0" b="0"/>
             <wp:docPr id="19" name="Рисунок 19"/>
@@ -4002,11 +3788,13 @@
       <w:r>
         <w:rPr>
           <w:rFonts w:ascii="Times New Roman" w:hAnsi="Times New Roman" w:cs="Times New Roman"/>
-          <w:sz w:val="28"/>
-          <w:szCs w:val="28"/>
+          <w:noProof/>
+          <w:sz w:val="28"/>
+          <w:szCs w:val="28"/>
+          <w:lang w:eastAsia="ru-RU"/>
         </w:rPr>
         <w:drawing>
-          <wp:inline distT="0" distB="0" distL="0" distR="0" wp14:anchorId="51BF5CCB" wp14:editId="010DD01E">
+          <wp:inline distT="0" distB="0" distL="0" distR="0" wp14:anchorId="25D9C8EC" wp14:editId="2EFDCF17">
             <wp:extent cx="3038475" cy="1207994"/>
             <wp:effectExtent l="0" t="0" r="0" b="0"/>
             <wp:docPr id="20" name="Рисунок 20"/>
@@ -4132,11 +3920,13 @@
       <w:r>
         <w:rPr>
           <w:rFonts w:ascii="Times New Roman" w:hAnsi="Times New Roman" w:cs="Times New Roman"/>
-          <w:sz w:val="28"/>
-          <w:szCs w:val="28"/>
+          <w:noProof/>
+          <w:sz w:val="28"/>
+          <w:szCs w:val="28"/>
+          <w:lang w:eastAsia="ru-RU"/>
         </w:rPr>
         <w:drawing>
-          <wp:inline distT="0" distB="0" distL="0" distR="0" wp14:anchorId="7917FA3B" wp14:editId="7A8BFC6D">
+          <wp:inline distT="0" distB="0" distL="0" distR="0" wp14:anchorId="59FE7886" wp14:editId="12629E59">
             <wp:extent cx="3076575" cy="466148"/>
             <wp:effectExtent l="0" t="0" r="0" b="0"/>
             <wp:docPr id="21" name="Рисунок 21"/>
@@ -4279,11 +4069,13 @@
       <w:r>
         <w:rPr>
           <w:rFonts w:ascii="Times New Roman" w:hAnsi="Times New Roman" w:cs="Times New Roman"/>
-          <w:sz w:val="28"/>
-          <w:szCs w:val="28"/>
+          <w:noProof/>
+          <w:sz w:val="28"/>
+          <w:szCs w:val="28"/>
+          <w:lang w:eastAsia="ru-RU"/>
         </w:rPr>
         <w:drawing>
-          <wp:inline distT="0" distB="0" distL="0" distR="0" wp14:anchorId="50FA488B" wp14:editId="5F32F298">
+          <wp:inline distT="0" distB="0" distL="0" distR="0" wp14:anchorId="6C6184DC" wp14:editId="7432E587">
             <wp:extent cx="3238500" cy="516852"/>
             <wp:effectExtent l="0" t="0" r="0" b="0"/>
             <wp:docPr id="22" name="Рисунок 22"/>
@@ -4744,23 +4536,7 @@
             <w:sz w:val="28"/>
             <w:szCs w:val="28"/>
           </w:rPr>
-          <m:t>=</m:t>
-        </m:r>
-        <m:r>
-          <w:rPr>
-            <w:rFonts w:ascii="Cambria Math" w:hAnsi="Cambria Math" w:cs="Times New Roman"/>
-            <w:sz w:val="28"/>
-            <w:szCs w:val="28"/>
-          </w:rPr>
-          <m:t>4459122032</m:t>
-        </m:r>
-        <m:r>
-          <w:rPr>
-            <w:rFonts w:ascii="Cambria Math" w:hAnsi="Cambria Math" w:cs="Times New Roman"/>
-            <w:sz w:val="28"/>
-            <w:szCs w:val="28"/>
-          </w:rPr>
-          <m:t>,</m:t>
+          <m:t>=4459122032,</m:t>
         </m:r>
       </m:oMath>
     </w:p>
@@ -5048,11 +4824,13 @@
       <w:r>
         <w:rPr>
           <w:rFonts w:ascii="Times New Roman" w:hAnsi="Times New Roman" w:cs="Times New Roman"/>
-          <w:sz w:val="28"/>
-          <w:szCs w:val="28"/>
+          <w:noProof/>
+          <w:sz w:val="28"/>
+          <w:szCs w:val="28"/>
+          <w:lang w:eastAsia="ru-RU"/>
         </w:rPr>
         <w:drawing>
-          <wp:inline distT="0" distB="0" distL="0" distR="0" wp14:anchorId="40958F29" wp14:editId="751135C3">
+          <wp:inline distT="0" distB="0" distL="0" distR="0" wp14:anchorId="5F9C64C0" wp14:editId="0DD20B92">
             <wp:extent cx="2009775" cy="2770952"/>
             <wp:effectExtent l="0" t="0" r="0" b="0"/>
             <wp:docPr id="23" name="Рисунок 23"/>
@@ -5127,11 +4905,13 @@
       <w:r>
         <w:rPr>
           <w:rFonts w:ascii="Times New Roman" w:hAnsi="Times New Roman" w:cs="Times New Roman"/>
-          <w:sz w:val="28"/>
-          <w:szCs w:val="28"/>
+          <w:noProof/>
+          <w:sz w:val="28"/>
+          <w:szCs w:val="28"/>
+          <w:lang w:eastAsia="ru-RU"/>
         </w:rPr>
         <w:drawing>
-          <wp:inline distT="0" distB="0" distL="0" distR="0" wp14:anchorId="1AD3037D" wp14:editId="34CAA445">
+          <wp:inline distT="0" distB="0" distL="0" distR="0" wp14:anchorId="4E129024" wp14:editId="3930A672">
             <wp:extent cx="2647950" cy="1114553"/>
             <wp:effectExtent l="0" t="0" r="0" b="9525"/>
             <wp:docPr id="24" name="Рисунок 24"/>
@@ -5219,12 +4999,14 @@
       <w:r>
         <w:rPr>
           <w:rFonts w:ascii="Times New Roman" w:hAnsi="Times New Roman" w:cs="Times New Roman"/>
-          <w:sz w:val="28"/>
-          <w:szCs w:val="28"/>
+          <w:noProof/>
+          <w:sz w:val="28"/>
+          <w:szCs w:val="28"/>
+          <w:lang w:eastAsia="ru-RU"/>
         </w:rPr>
         <w:lastRenderedPageBreak/>
         <w:drawing>
-          <wp:inline distT="0" distB="0" distL="0" distR="0" wp14:anchorId="075C060A" wp14:editId="42B8095C">
+          <wp:inline distT="0" distB="0" distL="0" distR="0" wp14:anchorId="1A6E3670" wp14:editId="112B240F">
             <wp:extent cx="2714625" cy="989105"/>
             <wp:effectExtent l="0" t="0" r="0" b="1905"/>
             <wp:docPr id="25" name="Рисунок 25"/>
@@ -5849,11 +5631,13 @@
       <w:r>
         <w:rPr>
           <w:rFonts w:ascii="Times New Roman" w:hAnsi="Times New Roman" w:cs="Times New Roman"/>
-          <w:sz w:val="28"/>
-          <w:szCs w:val="28"/>
+          <w:noProof/>
+          <w:sz w:val="28"/>
+          <w:szCs w:val="28"/>
+          <w:lang w:eastAsia="ru-RU"/>
         </w:rPr>
         <w:drawing>
-          <wp:anchor distT="0" distB="0" distL="114300" distR="114300" simplePos="0" relativeHeight="251663360" behindDoc="0" locked="0" layoutInCell="1" allowOverlap="1" wp14:anchorId="660B53C8" wp14:editId="5B9A1A20">
+          <wp:anchor distT="0" distB="0" distL="114300" distR="114300" simplePos="0" relativeHeight="251663360" behindDoc="0" locked="0" layoutInCell="1" allowOverlap="1" wp14:anchorId="3F12FDDC" wp14:editId="56A1B36B">
             <wp:simplePos x="0" y="0"/>
             <wp:positionH relativeFrom="column">
               <wp:posOffset>3129915</wp:posOffset>
@@ -5911,11 +5695,13 @@
       <w:r>
         <w:rPr>
           <w:rFonts w:ascii="Times New Roman" w:hAnsi="Times New Roman" w:cs="Times New Roman"/>
-          <w:sz w:val="28"/>
-          <w:szCs w:val="28"/>
+          <w:noProof/>
+          <w:sz w:val="28"/>
+          <w:szCs w:val="28"/>
+          <w:lang w:eastAsia="ru-RU"/>
         </w:rPr>
         <w:drawing>
-          <wp:anchor distT="0" distB="0" distL="114300" distR="114300" simplePos="0" relativeHeight="251662336" behindDoc="0" locked="0" layoutInCell="1" allowOverlap="1" wp14:anchorId="3ABCC094" wp14:editId="7634BBC3">
+          <wp:anchor distT="0" distB="0" distL="114300" distR="114300" simplePos="0" relativeHeight="251662336" behindDoc="0" locked="0" layoutInCell="1" allowOverlap="1" wp14:anchorId="146CE930" wp14:editId="313A9DB2">
             <wp:simplePos x="0" y="0"/>
             <wp:positionH relativeFrom="margin">
               <wp:align>left</wp:align>
@@ -6549,23 +6335,7 @@
           <w:sz w:val="28"/>
           <w:szCs w:val="28"/>
         </w:rPr>
-        <w:t>, что, при увеличе</w:t>
-      </w:r>
-      <w:r>
-        <w:rPr>
-          <w:rFonts w:ascii="Times New Roman" w:hAnsi="Times New Roman" w:cs="Times New Roman"/>
-          <w:sz w:val="28"/>
-          <w:szCs w:val="28"/>
-        </w:rPr>
-        <w:t>нии длины модуля криптосистемы,</w:t>
-      </w:r>
-      <w:r>
-        <w:rPr>
-          <w:rFonts w:ascii="Times New Roman" w:hAnsi="Times New Roman" w:cs="Times New Roman"/>
-          <w:sz w:val="28"/>
-          <w:szCs w:val="28"/>
-        </w:rPr>
-        <w:t xml:space="preserve"> алгоритм выполнения данной атаки обладает не полиномиальной сложностью.</w:t>
+        <w:t>, что, при увеличении длины модуля криптосистемы, алгоритм выполнения данной атаки обладает не полиномиальной сложностью.</w:t>
       </w:r>
     </w:p>
     <w:p>
@@ -6640,12 +6410,14 @@
       <w:r>
         <w:rPr>
           <w:rFonts w:ascii="Times New Roman" w:hAnsi="Times New Roman" w:cs="Times New Roman"/>
-          <w:sz w:val="28"/>
-          <w:szCs w:val="28"/>
+          <w:noProof/>
+          <w:sz w:val="28"/>
+          <w:szCs w:val="28"/>
+          <w:lang w:eastAsia="ru-RU"/>
         </w:rPr>
         <w:lastRenderedPageBreak/>
         <w:drawing>
-          <wp:inline distT="0" distB="0" distL="0" distR="0" wp14:anchorId="00D71340" wp14:editId="3FA71BBE">
+          <wp:inline distT="0" distB="0" distL="0" distR="0" wp14:anchorId="30C0858A" wp14:editId="64CFCABC">
             <wp:extent cx="2114550" cy="2982628"/>
             <wp:effectExtent l="0" t="0" r="0" b="8255"/>
             <wp:docPr id="28" name="Рисунок 28"/>
@@ -6693,11 +6465,13 @@
       <w:r>
         <w:rPr>
           <w:rFonts w:ascii="Times New Roman" w:hAnsi="Times New Roman" w:cs="Times New Roman"/>
-          <w:sz w:val="28"/>
-          <w:szCs w:val="28"/>
+          <w:noProof/>
+          <w:sz w:val="28"/>
+          <w:szCs w:val="28"/>
+          <w:lang w:eastAsia="ru-RU"/>
         </w:rPr>
         <w:drawing>
-          <wp:inline distT="0" distB="0" distL="0" distR="0" wp14:anchorId="1F9310F5" wp14:editId="6989079A">
+          <wp:inline distT="0" distB="0" distL="0" distR="0" wp14:anchorId="12A172B4" wp14:editId="56BA2627">
             <wp:extent cx="2122715" cy="2971800"/>
             <wp:effectExtent l="0" t="0" r="0" b="0"/>
             <wp:docPr id="29" name="Рисунок 29"/>
@@ -6769,11 +6543,13 @@
       <w:r>
         <w:rPr>
           <w:rFonts w:ascii="Times New Roman" w:hAnsi="Times New Roman" w:cs="Times New Roman"/>
-          <w:sz w:val="28"/>
-          <w:szCs w:val="28"/>
+          <w:noProof/>
+          <w:sz w:val="28"/>
+          <w:szCs w:val="28"/>
+          <w:lang w:eastAsia="ru-RU"/>
         </w:rPr>
         <w:drawing>
-          <wp:inline distT="0" distB="0" distL="0" distR="0" wp14:anchorId="564EBF99" wp14:editId="2C231304">
+          <wp:inline distT="0" distB="0" distL="0" distR="0" wp14:anchorId="3E5679F0" wp14:editId="1690C8E0">
             <wp:extent cx="3295650" cy="3679858"/>
             <wp:effectExtent l="0" t="0" r="0" b="0"/>
             <wp:docPr id="30" name="Рисунок 30"/>
@@ -6845,11 +6621,13 @@
       <w:r>
         <w:rPr>
           <w:rFonts w:ascii="Times New Roman" w:hAnsi="Times New Roman" w:cs="Times New Roman"/>
-          <w:sz w:val="28"/>
-          <w:szCs w:val="28"/>
+          <w:noProof/>
+          <w:sz w:val="28"/>
+          <w:szCs w:val="28"/>
+          <w:lang w:eastAsia="ru-RU"/>
         </w:rPr>
         <w:drawing>
-          <wp:inline distT="0" distB="0" distL="0" distR="0" wp14:anchorId="1B03914D" wp14:editId="12587503">
+          <wp:inline distT="0" distB="0" distL="0" distR="0" wp14:anchorId="4B77074D" wp14:editId="305FEB37">
             <wp:extent cx="4009523" cy="1228725"/>
             <wp:effectExtent l="0" t="0" r="0" b="0"/>
             <wp:docPr id="32" name="Рисунок 32"/>
@@ -7199,15 +6977,7 @@
             <w:sz w:val="28"/>
             <w:szCs w:val="28"/>
           </w:rPr>
-          <m:t>-</m:t>
-        </m:r>
-        <m:r>
-          <w:rPr>
-            <w:rFonts w:ascii="Cambria Math" w:hAnsi="Cambria Math" w:cs="Times New Roman"/>
-            <w:sz w:val="28"/>
-            <w:szCs w:val="28"/>
-          </w:rPr>
-          <m:t>1/</m:t>
+          <m:t>-1/</m:t>
         </m:r>
         <m:sSup>
           <m:sSupPr>
@@ -7247,15 +7017,7 @@
             <w:sz w:val="28"/>
             <w:szCs w:val="28"/>
           </w:rPr>
-          <m:t>=</m:t>
-        </m:r>
-        <m:r>
-          <w:rPr>
-            <w:rFonts w:ascii="Cambria Math" w:hAnsi="Cambria Math" w:cs="Times New Roman"/>
-            <w:sz w:val="28"/>
-            <w:szCs w:val="28"/>
-          </w:rPr>
-          <m:t>11588649742280250329286650865126219</m:t>
+          <m:t>=11588649742280250329286650865126219</m:t>
         </m:r>
       </m:oMath>
     </w:p>
@@ -7446,54 +7208,19 @@
         <w:jc w:val="both"/>
         <w:rPr>
           <w:rFonts w:ascii="Times New Roman" w:hAnsi="Times New Roman" w:cs="Times New Roman"/>
-          <w:sz w:val="28"/>
-          <w:szCs w:val="28"/>
-        </w:rPr>
-      </w:pPr>
-      <w:r>
-        <w:rPr>
-          <w:rFonts w:ascii="Times New Roman" w:hAnsi="Times New Roman" w:cs="Times New Roman"/>
           <w:b/>
           <w:sz w:val="28"/>
           <w:szCs w:val="28"/>
         </w:rPr>
+      </w:pPr>
+      <w:r>
+        <w:rPr>
+          <w:rFonts w:ascii="Times New Roman" w:hAnsi="Times New Roman" w:cs="Times New Roman"/>
+          <w:b/>
+          <w:sz w:val="28"/>
+          <w:szCs w:val="28"/>
+        </w:rPr>
         <w:t xml:space="preserve">Вывод: </w:t>
-      </w:r>
-      <w:proofErr w:type="gramStart"/>
-      <w:r>
-        <w:rPr>
-          <w:rFonts w:ascii="Times New Roman" w:hAnsi="Times New Roman" w:cs="Times New Roman"/>
-          <w:bCs/>
-          <w:sz w:val="28"/>
-          <w:szCs w:val="28"/>
-        </w:rPr>
-        <w:t>В</w:t>
-      </w:r>
-      <w:proofErr w:type="gramEnd"/>
-      <w:r>
-        <w:rPr>
-          <w:rFonts w:ascii="Times New Roman" w:hAnsi="Times New Roman" w:cs="Times New Roman"/>
-          <w:bCs/>
-          <w:sz w:val="28"/>
-          <w:szCs w:val="28"/>
-        </w:rPr>
-        <w:t xml:space="preserve"> ходе выполнения данной лабораторной работы было и</w:t>
-      </w:r>
-      <w:r>
-        <w:rPr>
-          <w:rFonts w:ascii="Times New Roman" w:hAnsi="Times New Roman" w:cs="Times New Roman"/>
-          <w:sz w:val="28"/>
-          <w:szCs w:val="28"/>
-        </w:rPr>
-        <w:t xml:space="preserve">зучено влияние параметров и способов проектирования криптосистемы РША на возможность ее </w:t>
-      </w:r>
-      <w:r>
-        <w:rPr>
-          <w:rFonts w:ascii="Times New Roman" w:hAnsi="Times New Roman" w:cs="Times New Roman"/>
-          <w:sz w:val="28"/>
-          <w:szCs w:val="28"/>
-        </w:rPr>
-        <w:t>взлома, используя побочные атаки.</w:t>
       </w:r>
     </w:p>
     <w:p>
@@ -7503,6 +7230,43 @@
         <w:jc w:val="both"/>
         <w:rPr>
           <w:rFonts w:ascii="Times New Roman" w:hAnsi="Times New Roman" w:cs="Times New Roman"/>
+          <w:sz w:val="28"/>
+          <w:szCs w:val="28"/>
+        </w:rPr>
+      </w:pPr>
+      <w:r>
+        <w:rPr>
+          <w:rFonts w:ascii="Times New Roman" w:hAnsi="Times New Roman" w:cs="Times New Roman"/>
+          <w:bCs/>
+          <w:sz w:val="28"/>
+          <w:szCs w:val="28"/>
+        </w:rPr>
+        <w:t>В ходе выполнения данной лабораторной работы было и</w:t>
+      </w:r>
+      <w:r>
+        <w:rPr>
+          <w:rFonts w:ascii="Times New Roman" w:hAnsi="Times New Roman" w:cs="Times New Roman"/>
+          <w:sz w:val="28"/>
+          <w:szCs w:val="28"/>
+        </w:rPr>
+        <w:t xml:space="preserve">зучено влияние параметров и способов проектирования криптосистемы РША на возможность ее </w:t>
+      </w:r>
+      <w:r>
+        <w:rPr>
+          <w:rFonts w:ascii="Times New Roman" w:hAnsi="Times New Roman" w:cs="Times New Roman"/>
+          <w:sz w:val="28"/>
+          <w:szCs w:val="28"/>
+        </w:rPr>
+        <w:t>взлома, используя побочные атаки.</w:t>
+      </w:r>
+    </w:p>
+    <w:p>
+      <w:pPr>
+        <w:spacing w:after="0" w:line="240" w:lineRule="auto"/>
+        <w:ind w:right="-1" w:firstLine="567"/>
+        <w:jc w:val="both"/>
+        <w:rPr>
+          <w:rFonts w:ascii="Times New Roman" w:hAnsi="Times New Roman" w:cs="Times New Roman"/>
           <w:b/>
           <w:sz w:val="28"/>
           <w:szCs w:val="28"/>
@@ -7522,18 +7286,26 @@
           <w:sz w:val="28"/>
           <w:szCs w:val="28"/>
         </w:rPr>
-        <w:t xml:space="preserve">акже были закреплены знания, полученные на лекциях курса «Основы </w:t>
-      </w:r>
-      <w:r>
-        <w:rPr>
-          <w:rFonts w:ascii="Times New Roman" w:hAnsi="Times New Roman" w:cs="Times New Roman"/>
-          <w:sz w:val="28"/>
-          <w:szCs w:val="28"/>
-        </w:rPr>
-        <w:t>криптографии с открытым ключом»</w:t>
+        <w:t>акже были закреплены зна</w:t>
       </w:r>
       <w:bookmarkStart w:id="0" w:name="_GoBack"/>
       <w:bookmarkEnd w:id="0"/>
+      <w:r>
+        <w:rPr>
+          <w:rFonts w:ascii="Times New Roman" w:hAnsi="Times New Roman" w:cs="Times New Roman"/>
+          <w:sz w:val="28"/>
+          <w:szCs w:val="28"/>
+        </w:rPr>
+        <w:t xml:space="preserve">ния, полученные на лекциях курса «Основы </w:t>
+      </w:r>
+      <w:r>
+        <w:rPr>
+          <w:rFonts w:ascii="Times New Roman" w:hAnsi="Times New Roman" w:cs="Times New Roman"/>
+          <w:sz w:val="28"/>
+          <w:szCs w:val="28"/>
+        </w:rPr>
+        <w:t>криптографии с открытым ключом»</w:t>
+      </w:r>
       <w:r>
         <w:rPr>
           <w:rFonts w:ascii="Times New Roman" w:hAnsi="Times New Roman" w:cs="Times New Roman"/>
@@ -7564,8 +7336,8 @@
 </file>
 
 <file path=word/numbering.xml><?xml version="1.0" encoding="utf-8"?>
-<w:numbering xmlns:wpc="http://schemas.microsoft.com/office/word/2010/wordprocessingCanvas" xmlns:cx="http://schemas.microsoft.com/office/drawing/2014/chartex" xmlns:cx1="http://schemas.microsoft.com/office/drawing/2015/9/8/chartex" xmlns:mc="http://schemas.openxmlformats.org/markup-compatibility/2006" xmlns:o="urn:schemas-microsoft-com:office:office" xmlns:r="http://schemas.openxmlformats.org/officeDocument/2006/relationships" xmlns:m="http://schemas.openxmlformats.org/officeDocument/2006/math" xmlns:v="urn:schemas-microsoft-com:vml" xmlns:wp14="http://schemas.microsoft.com/office/word/2010/wordprocessingDrawing" xmlns:wp="http://schemas.openxmlformats.org/drawingml/2006/wordprocessingDrawing" xmlns:w10="urn:schemas-microsoft-com:office:word" xmlns:w="http://schemas.openxmlformats.org/wordprocessingml/2006/main" xmlns:w14="http://schemas.microsoft.com/office/word/2010/wordml" xmlns:w15="http://schemas.microsoft.com/office/word/2012/wordml" xmlns:w16se="http://schemas.microsoft.com/office/word/2015/wordml/symex" xmlns:wpg="http://schemas.microsoft.com/office/word/2010/wordprocessingGroup" xmlns:wpi="http://schemas.microsoft.com/office/word/2010/wordprocessingInk" xmlns:wne="http://schemas.microsoft.com/office/word/2006/wordml" xmlns:wps="http://schemas.microsoft.com/office/word/2010/wordprocessingShape" mc:Ignorable="w14 w15 w16se wp14">
-  <w:abstractNum w:abstractNumId="0" w15:restartNumberingAfterBreak="0">
+<w:numbering xmlns:wpc="http://schemas.microsoft.com/office/word/2010/wordprocessingCanvas" xmlns:mo="http://schemas.microsoft.com/office/mac/office/2008/main" xmlns:mc="http://schemas.openxmlformats.org/markup-compatibility/2006" xmlns:mv="urn:schemas-microsoft-com:mac:vml" xmlns:o="urn:schemas-microsoft-com:office:office" xmlns:r="http://schemas.openxmlformats.org/officeDocument/2006/relationships" xmlns:m="http://schemas.openxmlformats.org/officeDocument/2006/math" xmlns:v="urn:schemas-microsoft-com:vml" xmlns:wp14="http://schemas.microsoft.com/office/word/2010/wordprocessingDrawing" xmlns:wp="http://schemas.openxmlformats.org/drawingml/2006/wordprocessingDrawing" xmlns:w10="urn:schemas-microsoft-com:office:word" xmlns:w="http://schemas.openxmlformats.org/wordprocessingml/2006/main" xmlns:w14="http://schemas.microsoft.com/office/word/2010/wordml" xmlns:w15="http://schemas.microsoft.com/office/word/2012/wordml" xmlns:wpg="http://schemas.microsoft.com/office/word/2010/wordprocessingGroup" xmlns:wpi="http://schemas.microsoft.com/office/word/2010/wordprocessingInk" xmlns:wne="http://schemas.microsoft.com/office/word/2006/wordml" xmlns:wps="http://schemas.microsoft.com/office/word/2010/wordprocessingShape" mc:Ignorable="w14 w15 wp14">
+  <w:abstractNum w:abstractNumId="0">
     <w:nsid w:val="08000C8A"/>
     <w:multiLevelType w:val="hybridMultilevel"/>
     <w:tmpl w:val="856E56CC"/>
@@ -7678,7 +7450,7 @@
       </w:rPr>
     </w:lvl>
   </w:abstractNum>
-  <w:abstractNum w:abstractNumId="1" w15:restartNumberingAfterBreak="0">
+  <w:abstractNum w:abstractNumId="1">
     <w:nsid w:val="18A35A32"/>
     <w:multiLevelType w:val="hybridMultilevel"/>
     <w:tmpl w:val="0720C9C4"/>
@@ -7791,7 +7563,7 @@
       </w:rPr>
     </w:lvl>
   </w:abstractNum>
-  <w:abstractNum w:abstractNumId="2" w15:restartNumberingAfterBreak="0">
+  <w:abstractNum w:abstractNumId="2">
     <w:nsid w:val="37FE4F82"/>
     <w:multiLevelType w:val="hybridMultilevel"/>
     <w:tmpl w:val="E1DE9A54"/>
@@ -7904,7 +7676,7 @@
       </w:rPr>
     </w:lvl>
   </w:abstractNum>
-  <w:abstractNum w:abstractNumId="3" w15:restartNumberingAfterBreak="0">
+  <w:abstractNum w:abstractNumId="3">
     <w:nsid w:val="3BB6733B"/>
     <w:multiLevelType w:val="hybridMultilevel"/>
     <w:tmpl w:val="D3586620"/>
@@ -8017,7 +7789,7 @@
       </w:rPr>
     </w:lvl>
   </w:abstractNum>
-  <w:abstractNum w:abstractNumId="4" w15:restartNumberingAfterBreak="0">
+  <w:abstractNum w:abstractNumId="4">
     <w:nsid w:val="4ECD49CB"/>
     <w:multiLevelType w:val="hybridMultilevel"/>
     <w:tmpl w:val="9FE45E0A"/>
@@ -8130,7 +7902,7 @@
       </w:rPr>
     </w:lvl>
   </w:abstractNum>
-  <w:abstractNum w:abstractNumId="5" w15:restartNumberingAfterBreak="0">
+  <w:abstractNum w:abstractNumId="5">
     <w:nsid w:val="6CC21211"/>
     <w:multiLevelType w:val="hybridMultilevel"/>
     <w:tmpl w:val="80FE16AC"/>
@@ -8265,7 +8037,7 @@
 </file>
 
 <file path=word/styles.xml><?xml version="1.0" encoding="utf-8"?>
-<w:styles xmlns:mc="http://schemas.openxmlformats.org/markup-compatibility/2006" xmlns:r="http://schemas.openxmlformats.org/officeDocument/2006/relationships" xmlns:w="http://schemas.openxmlformats.org/wordprocessingml/2006/main" xmlns:w14="http://schemas.microsoft.com/office/word/2010/wordml" xmlns:w15="http://schemas.microsoft.com/office/word/2012/wordml" xmlns:w16se="http://schemas.microsoft.com/office/word/2015/wordml/symex" mc:Ignorable="w14 w15 w16se">
+<w:styles xmlns:mc="http://schemas.openxmlformats.org/markup-compatibility/2006" xmlns:r="http://schemas.openxmlformats.org/officeDocument/2006/relationships" xmlns:w="http://schemas.openxmlformats.org/wordprocessingml/2006/main" xmlns:w14="http://schemas.microsoft.com/office/word/2010/wordml" xmlns:w15="http://schemas.microsoft.com/office/word/2012/wordml" mc:Ignorable="w14 w15">
   <w:docDefaults>
     <w:rPrDefault>
       <w:rPr>
@@ -8281,7 +8053,7 @@
       </w:pPr>
     </w:pPrDefault>
   </w:docDefaults>
-  <w:latentStyles w:defLockedState="0" w:defUIPriority="99" w:defSemiHidden="0" w:defUnhideWhenUsed="0" w:defQFormat="0" w:count="371">
+  <w:latentStyles w:defLockedState="0" w:defUIPriority="99" w:defSemiHidden="0" w:defUnhideWhenUsed="0" w:defQFormat="0" w:count="382">
     <w:lsdException w:name="Normal" w:uiPriority="0" w:qFormat="1"/>
     <w:lsdException w:name="heading 1" w:uiPriority="0" w:qFormat="1"/>
     <w:lsdException w:name="heading 2" w:semiHidden="1" w:uiPriority="9" w:unhideWhenUsed="1" w:qFormat="1"/>
@@ -8387,7 +8159,6 @@
     <w:lsdException w:name="HTML Sample" w:semiHidden="1" w:unhideWhenUsed="1"/>
     <w:lsdException w:name="HTML Typewriter" w:semiHidden="1" w:unhideWhenUsed="1"/>
     <w:lsdException w:name="HTML Variable" w:semiHidden="1" w:unhideWhenUsed="1"/>
-    <w:lsdException w:name="Normal Table" w:semiHidden="1" w:unhideWhenUsed="1"/>
     <w:lsdException w:name="annotation subject" w:semiHidden="1" w:unhideWhenUsed="1"/>
     <w:lsdException w:name="No List" w:semiHidden="1" w:unhideWhenUsed="1"/>
     <w:lsdException w:name="Outline List 1" w:semiHidden="1" w:unhideWhenUsed="1"/>
@@ -8433,11 +8204,9 @@
     <w:lsdException w:name="Table Subtle 1" w:semiHidden="1" w:unhideWhenUsed="1"/>
     <w:lsdException w:name="Table Subtle 2" w:semiHidden="1" w:unhideWhenUsed="1"/>
     <w:lsdException w:name="Table Web 1" w:semiHidden="1" w:unhideWhenUsed="1"/>
-    <w:lsdException w:name="Table Web 2" w:semiHidden="1" w:unhideWhenUsed="1"/>
     <w:lsdException w:name="Table Web 3" w:semiHidden="1" w:unhideWhenUsed="1"/>
     <w:lsdException w:name="Balloon Text" w:semiHidden="1" w:unhideWhenUsed="1"/>
     <w:lsdException w:name="Table Grid" w:uiPriority="39"/>
-    <w:lsdException w:name="Table Theme" w:semiHidden="1" w:unhideWhenUsed="1"/>
     <w:lsdException w:name="Placeholder Text" w:semiHidden="1"/>
     <w:lsdException w:name="No Spacing" w:uiPriority="1" w:qFormat="1"/>
     <w:lsdException w:name="Light Shading" w:uiPriority="60"/>
@@ -8653,6 +8422,8 @@
     <w:lsdException w:name="List Table 5 Dark Accent 6" w:uiPriority="50"/>
     <w:lsdException w:name="List Table 6 Colorful Accent 6" w:uiPriority="51"/>
     <w:lsdException w:name="List Table 7 Colorful Accent 6" w:uiPriority="52"/>
+    <w:lsdException w:name="Mention" w:semiHidden="1" w:unhideWhenUsed="1"/>
+    <w:lsdException w:name="Smart Hyperlink" w:semiHidden="1" w:unhideWhenUsed="1"/>
   </w:latentStyles>
   <w:style w:type="paragraph" w:default="1" w:styleId="a">
     <w:name w:val="Normal"/>
@@ -8763,6 +8534,7 @@
       <w:spacing w:after="0" w:line="240" w:lineRule="auto"/>
     </w:pPr>
     <w:tblPr>
+      <w:tblInd w:w="0" w:type="dxa"/>
       <w:tblBorders>
         <w:top w:val="single" w:sz="4" w:space="0" w:color="auto"/>
         <w:left w:val="single" w:sz="4" w:space="0" w:color="auto"/>
@@ -8771,6 +8543,12 @@
         <w:insideH w:val="single" w:sz="4" w:space="0" w:color="auto"/>
         <w:insideV w:val="single" w:sz="4" w:space="0" w:color="auto"/>
       </w:tblBorders>
+      <w:tblCellMar>
+        <w:top w:w="0" w:type="dxa"/>
+        <w:left w:w="108" w:type="dxa"/>
+        <w:bottom w:w="0" w:type="dxa"/>
+        <w:right w:w="108" w:type="dxa"/>
+      </w:tblCellMar>
     </w:tblPr>
   </w:style>
   <w:style w:type="paragraph" w:styleId="a5">

</xml_diff>